<commit_message>
Remove full contact details from CV
</commit_message>
<xml_diff>
--- a/docs/Henry_Berwick_CV.docx
+++ b/docs/Henry_Berwick_CV.docx
@@ -32,32 +32,72 @@
           <w:rStyle w:val="normaltextrun"/>
           <w:color w:val="000000"/>
         </w:rPr>
-        <w:t xml:space="preserve">+447972 811091 | </w:t>
+        <w:t xml:space="preserve">Please </w:t>
+      </w:r>
+      <w:r>
+        <w:rPr>
+          <w:rStyle w:val="normaltextrun"/>
+          <w:color w:val="000000"/>
+        </w:rPr>
+        <w:t xml:space="preserve">Connect </w:t>
+      </w:r>
+      <w:r>
+        <w:rPr>
+          <w:rStyle w:val="normaltextrun"/>
+          <w:color w:val="000000"/>
+        </w:rPr>
+        <w:t xml:space="preserve">via LinkedIn for </w:t>
+      </w:r>
+      <w:r>
+        <w:rPr>
+          <w:rStyle w:val="normaltextrun"/>
+          <w:color w:val="000000"/>
+        </w:rPr>
+        <w:t xml:space="preserve">Full </w:t>
+      </w:r>
+      <w:r>
+        <w:rPr>
+          <w:rStyle w:val="normaltextrun"/>
+          <w:color w:val="000000"/>
+        </w:rPr>
+        <w:t>C</w:t>
+      </w:r>
+      <w:r>
+        <w:rPr>
+          <w:rStyle w:val="normaltextrun"/>
+          <w:color w:val="000000"/>
+        </w:rPr>
+        <w:t xml:space="preserve">ontact </w:t>
+      </w:r>
+      <w:r>
+        <w:rPr>
+          <w:rStyle w:val="normaltextrun"/>
+          <w:color w:val="000000"/>
+        </w:rPr>
+        <w:t>D</w:t>
+      </w:r>
+      <w:r>
+        <w:rPr>
+          <w:rStyle w:val="normaltextrun"/>
+          <w:color w:val="000000"/>
+        </w:rPr>
+        <w:t>etails</w:t>
+      </w:r>
+      <w:r>
+        <w:rPr>
+          <w:rStyle w:val="normaltextrun"/>
+          <w:color w:val="000000"/>
+        </w:rPr>
+        <w:t xml:space="preserve"> </w:t>
+      </w:r>
+      <w:r>
+        <w:rPr>
+          <w:rStyle w:val="normaltextrun"/>
+          <w:color w:val="000000"/>
+        </w:rPr>
+        <w:t xml:space="preserve">| </w:t>
       </w:r>
       <w:hyperlink r:id="rId8" w:history="1">
-        <w:r>
-          <w:rPr>
-            <w:rStyle w:val="Hyperlink"/>
-            <w:color w:val="000000"/>
-          </w:rPr>
-          <w:t>henryberwick@gmail.com</w:t>
-        </w:r>
-      </w:hyperlink>
-      <w:r>
-        <w:rPr>
-          <w:rStyle w:val="normaltextrun"/>
-          <w:color w:val="000000"/>
-        </w:rPr>
-        <w:t xml:space="preserve"> </w:t>
-      </w:r>
-      <w:r>
-        <w:rPr>
-          <w:rStyle w:val="normaltextrun"/>
-          <w:color w:val="000000"/>
-        </w:rPr>
-        <w:t xml:space="preserve">| </w:t>
-      </w:r>
-      <w:hyperlink r:id="rId9" w:history="1">
         <w:r>
           <w:rPr>
             <w:rStyle w:val="Hyperlink"/>
@@ -73,7 +113,7 @@
         </w:rPr>
         <w:t xml:space="preserve"> | </w:t>
       </w:r>
-      <w:hyperlink r:id="rId10" w:history="1">
+      <w:hyperlink r:id="rId9" w:history="1">
         <w:r>
           <w:rPr>
             <w:rStyle w:val="Hyperlink"/>
@@ -396,7 +436,7 @@
         <w:spacing w:after="60"/>
         <w:jc w:val="left"/>
         <w:sectPr>
-          <w:footerReference w:type="default" r:id="rId11"/>
+          <w:footerReference w:type="default" r:id="rId10"/>
           <w:type w:val="continuous"/>
           <w:pgSz w:w="11907" w:h="16840" w:code="9"/>
           <w:pgMar w:top="1134" w:right="1134" w:bottom="1134" w:left="1134" w:header="0" w:footer="567" w:gutter="0"/>
@@ -721,7 +761,7 @@
         </w:rPr>
         <w:t xml:space="preserve"> </w:t>
       </w:r>
-      <w:hyperlink r:id="rId12" w:history="1">
+      <w:hyperlink r:id="rId11" w:history="1">
         <w:r>
           <w:rPr>
             <w:rStyle w:val="Hyperlink"/>
@@ -2892,7 +2932,7 @@
         </w:rPr>
         <w:t xml:space="preserve">For a complete list of certifications, please see </w:t>
       </w:r>
-      <w:hyperlink r:id="rId13" w:history="1">
+      <w:hyperlink r:id="rId12" w:history="1">
         <w:r>
           <w:rPr>
             <w:rStyle w:val="Hyperlink"/>
@@ -2956,15 +2996,6 @@
     </w:r>
     <w:r>
       <w:tab/>
-    </w:r>
-    <w:r>
-      <w:t>+447972</w:t>
-    </w:r>
-    <w:r>
-      <w:t xml:space="preserve"> </w:t>
-    </w:r>
-    <w:r>
-      <w:t>811091</w:t>
     </w:r>
     <w:r>
       <w:tab/>

</xml_diff>